<commit_message>
Class Updates v 1.01
</commit_message>
<xml_diff>
--- a/AssignmentDocuments/Assignment_1.docx
+++ b/AssignmentDocuments/Assignment_1.docx
@@ -27,6 +27,70 @@
         <w:t>In this assignment, you will get familiar with the base project for this course. You will start to get a handle on working with ENTT as an ECS and exporting models at a simple level in Blender.</w:t>
       </w:r>
     </w:p>
+    <w:p/>
+    <w:p>
+      <w:r>
+        <w:t>This is what the project looks like to begin:</w:t>
+      </w:r>
+    </w:p>
+    <w:p>
+      <w:pPr>
+        <w:jc w:val="center"/>
+      </w:pPr>
+      <w:r>
+        <w:rPr>
+          <w:noProof/>
+        </w:rPr>
+        <w:drawing>
+          <wp:inline distT="0" distB="0" distL="0" distR="0" wp14:anchorId="73E62BD5" wp14:editId="632F0E87">
+            <wp:extent cx="3912870" cy="3046095"/>
+            <wp:effectExtent l="0" t="0" r="0" b="1905"/>
+            <wp:docPr id="1" name="Picture 1"/>
+            <wp:cNvGraphicFramePr>
+              <a:graphicFrameLocks xmlns:a="http://schemas.openxmlformats.org/drawingml/2006/main" noChangeAspect="1"/>
+            </wp:cNvGraphicFramePr>
+            <a:graphic xmlns:a="http://schemas.openxmlformats.org/drawingml/2006/main">
+              <a:graphicData uri="http://schemas.openxmlformats.org/drawingml/2006/picture">
+                <pic:pic xmlns:pic="http://schemas.openxmlformats.org/drawingml/2006/picture">
+                  <pic:nvPicPr>
+                    <pic:cNvPr id="0" name="Picture 1"/>
+                    <pic:cNvPicPr>
+                      <a:picLocks noChangeAspect="1" noChangeArrowheads="1"/>
+                    </pic:cNvPicPr>
+                  </pic:nvPicPr>
+                  <pic:blipFill>
+                    <a:blip r:embed="rId6">
+                      <a:extLst>
+                        <a:ext uri="{28A0092B-C50C-407E-A947-70E740481C1C}">
+                          <a14:useLocalDpi xmlns:a14="http://schemas.microsoft.com/office/drawing/2010/main" val="0"/>
+                        </a:ext>
+                      </a:extLst>
+                    </a:blip>
+                    <a:srcRect/>
+                    <a:stretch>
+                      <a:fillRect/>
+                    </a:stretch>
+                  </pic:blipFill>
+                  <pic:spPr bwMode="auto">
+                    <a:xfrm>
+                      <a:off x="0" y="0"/>
+                      <a:ext cx="3912870" cy="3046095"/>
+                    </a:xfrm>
+                    <a:prstGeom prst="rect">
+                      <a:avLst/>
+                    </a:prstGeom>
+                    <a:noFill/>
+                    <a:ln>
+                      <a:noFill/>
+                    </a:ln>
+                  </pic:spPr>
+                </pic:pic>
+              </a:graphicData>
+            </a:graphic>
+          </wp:inline>
+        </w:drawing>
+      </w:r>
+    </w:p>
     <w:p>
       <w:r>
         <w:t xml:space="preserve">At the end of this </w:t>
@@ -47,6 +111,80 @@
       </w:pPr>
       <w:r>
         <w:t>Getting started</w:t>
+      </w:r>
+    </w:p>
+    <w:p>
+      <w:pPr>
+        <w:pStyle w:val="Heading2"/>
+      </w:pPr>
+      <w:r>
+        <w:t>Preparing to use the Vulkan API</w:t>
+      </w:r>
+    </w:p>
+    <w:p>
+      <w:pPr>
+        <w:pStyle w:val="ListParagraph"/>
+        <w:numPr>
+          <w:ilvl w:val="0"/>
+          <w:numId w:val="1"/>
+        </w:numPr>
+      </w:pPr>
+      <w:r>
+        <w:t>Download &amp; install the latest graphics drivers from your laptop/video card manufacturer.</w:t>
+      </w:r>
+    </w:p>
+    <w:p>
+      <w:pPr>
+        <w:pStyle w:val="ListParagraph"/>
+        <w:numPr>
+          <w:ilvl w:val="0"/>
+          <w:numId w:val="1"/>
+        </w:numPr>
+        <w:rPr>
+          <w:rStyle w:val="Hyperlink"/>
+          <w:color w:val="auto"/>
+          <w:u w:val="none"/>
+        </w:rPr>
+      </w:pPr>
+      <w:r>
+        <w:t xml:space="preserve">Download &amp; install the Vulkan SDK for your platform: </w:t>
+      </w:r>
+      <w:hyperlink r:id="rId7" w:history="1">
+        <w:r>
+          <w:rPr>
+            <w:rStyle w:val="Hyperlink"/>
+          </w:rPr>
+          <w:t>https://vulkan.lunarg.com/sdk/home</w:t>
+        </w:r>
+      </w:hyperlink>
+    </w:p>
+    <w:p>
+      <w:pPr>
+        <w:pStyle w:val="ListParagraph"/>
+        <w:numPr>
+          <w:ilvl w:val="0"/>
+          <w:numId w:val="1"/>
+        </w:numPr>
+      </w:pPr>
+      <w:r>
+        <w:t xml:space="preserve">Reboot your computer. (or type </w:t>
+      </w:r>
+      <w:r>
+        <w:rPr>
+          <w:b/>
+          <w:bCs/>
+        </w:rPr>
+        <w:t>taskkill /f /im explorer.exe &amp;&amp; explorer.exe</w:t>
+      </w:r>
+      <w:r>
+        <w:rPr>
+          <w:b/>
+          <w:bCs/>
+        </w:rPr>
+        <w:t xml:space="preserve"> </w:t>
+      </w:r>
+      <w:r>
+        <w:t>into a command prompt)</w:t>
       </w:r>
     </w:p>
     <w:p>
@@ -246,7 +384,7 @@
       <w:r>
         <w:t xml:space="preserve">Download &amp; install the CMake build tool </w:t>
       </w:r>
-      <w:hyperlink r:id="rId6" w:history="1">
+      <w:hyperlink r:id="rId8" w:history="1">
         <w:r>
           <w:rPr>
             <w:rStyle w:val="Hyperlink"/>
@@ -386,7 +524,13 @@
     </w:p>
     <w:p>
       <w:r>
-        <w:t xml:space="preserve">The first we need are </w:t>
+        <w:t xml:space="preserve">The first </w:t>
+      </w:r>
+      <w:r>
+        <w:t xml:space="preserve">thing </w:t>
+      </w:r>
+      <w:r>
+        <w:t xml:space="preserve">we need are </w:t>
       </w:r>
       <w:r>
         <w:rPr>
@@ -456,7 +600,79 @@
         <w:t xml:space="preserve">Now that the components exist, let’s create a new .cpp (or two) to house the logic </w:t>
       </w:r>
       <w:r>
-        <w:t xml:space="preserve">of these components.  If you explored into VulkanBuffers.cpp (hint: take a little browse through there since we’re going to be using them in a bit) you might see a macro being used at the bottom, </w:t>
+        <w:t xml:space="preserve">of these components.  </w:t>
+      </w:r>
+      <w:r>
+        <w:t>Be sure to pay attention where new files are being created if you are making the files from Visual Studio. VS defaults to the following view:</w:t>
+      </w:r>
+    </w:p>
+    <w:p>
+      <w:pPr>
+        <w:jc w:val="center"/>
+      </w:pPr>
+      <w:r>
+        <w:rPr>
+          <w:noProof/>
+        </w:rPr>
+        <w:drawing>
+          <wp:inline distT="0" distB="0" distL="0" distR="0" wp14:anchorId="6B50BD9A" wp14:editId="775D1DDE">
+            <wp:extent cx="2569845" cy="842010"/>
+            <wp:effectExtent l="0" t="0" r="1905" b="0"/>
+            <wp:docPr id="2" name="Picture 2"/>
+            <wp:cNvGraphicFramePr>
+              <a:graphicFrameLocks xmlns:a="http://schemas.openxmlformats.org/drawingml/2006/main" noChangeAspect="1"/>
+            </wp:cNvGraphicFramePr>
+            <a:graphic xmlns:a="http://schemas.openxmlformats.org/drawingml/2006/main">
+              <a:graphicData uri="http://schemas.openxmlformats.org/drawingml/2006/picture">
+                <pic:pic xmlns:pic="http://schemas.openxmlformats.org/drawingml/2006/picture">
+                  <pic:nvPicPr>
+                    <pic:cNvPr id="0" name="Picture 1"/>
+                    <pic:cNvPicPr>
+                      <a:picLocks noChangeAspect="1" noChangeArrowheads="1"/>
+                    </pic:cNvPicPr>
+                  </pic:nvPicPr>
+                  <pic:blipFill>
+                    <a:blip r:embed="rId9">
+                      <a:extLst>
+                        <a:ext uri="{28A0092B-C50C-407E-A947-70E740481C1C}">
+                          <a14:useLocalDpi xmlns:a14="http://schemas.microsoft.com/office/drawing/2010/main" val="0"/>
+                        </a:ext>
+                      </a:extLst>
+                    </a:blip>
+                    <a:srcRect/>
+                    <a:stretch>
+                      <a:fillRect/>
+                    </a:stretch>
+                  </pic:blipFill>
+                  <pic:spPr bwMode="auto">
+                    <a:xfrm>
+                      <a:off x="0" y="0"/>
+                      <a:ext cx="2569845" cy="842010"/>
+                    </a:xfrm>
+                    <a:prstGeom prst="rect">
+                      <a:avLst/>
+                    </a:prstGeom>
+                    <a:noFill/>
+                    <a:ln>
+                      <a:noFill/>
+                    </a:ln>
+                  </pic:spPr>
+                </pic:pic>
+              </a:graphicData>
+            </a:graphic>
+          </wp:inline>
+        </w:drawing>
+      </w:r>
+    </w:p>
+    <w:p>
+      <w:r>
+        <w:t>You’ll want to click show all templates so you can edit the location of new file. As you can see, it defaults to being next to the project file in build, but that is a transient folder, to be deleted regularly, so not a good place for code. Also, cmake only picks up new files if they are in the Source folder somewhere.</w:t>
+      </w:r>
+    </w:p>
+    <w:p/>
+    <w:p>
+      <w:r>
+        <w:t xml:space="preserve">If you explored into VulkanBuffers.cpp (hint: take a little browse through there since we’re going to be using them in a bit) you might see a macro being used at the bottom, </w:t>
       </w:r>
       <w:r>
         <w:t>CONNECT_COMPONENT_LOGIC()</w:t>
@@ -535,10 +751,7 @@
         <w:t>Part 2</w:t>
       </w:r>
       <w:r>
-        <w:t xml:space="preserve"> </w:t>
-      </w:r>
-      <w:r>
-        <w:t>(30%)</w:t>
+        <w:t xml:space="preserve"> (30%)</w:t>
       </w:r>
     </w:p>
     <w:p>
@@ -721,7 +934,13 @@
         <w:t>All</w:t>
       </w:r>
       <w:r>
-        <w:t xml:space="preserve"> these rendering components are going onto the same entity, so create the series of calls like this:</w:t>
+        <w:t xml:space="preserve"> these rendering components are going onto the same entity, so create th</w:t>
+      </w:r>
+      <w:r>
+        <w:t>is</w:t>
+      </w:r>
+      <w:r>
+        <w:t xml:space="preserve"> series of calls:</w:t>
       </w:r>
     </w:p>
     <w:p>
@@ -735,6 +954,9 @@
       <w:r>
         <w:t>Emplace a buffer component on the entity that also has the GPULevel</w:t>
       </w:r>
+      <w:r>
+        <w:t xml:space="preserve"> component</w:t>
+      </w:r>
     </w:p>
     <w:p>
       <w:pPr>
@@ -769,7 +991,13 @@
         </w:numPr>
       </w:pPr>
       <w:r>
-        <w:t>Look at Level_Data and find the variable that stores the required data (verts or indecies).</w:t>
+        <w:t xml:space="preserve">Look at Level_Data and find the variable that stores the required data (verts or </w:t>
+      </w:r>
+      <w:r>
+        <w:t>indices</w:t>
+      </w:r>
+      <w:r>
+        <w:t>).</w:t>
       </w:r>
     </w:p>
     <w:p>
@@ -839,7 +1067,10 @@
     <w:p/>
     <w:p>
       <w:r>
-        <w:t xml:space="preserve">If you were to run the project now, and everything was written correctly, you still won’t see anything. However, you should be able to see a vertex and index buffer if you examined the game in RenderDoc. </w:t>
+        <w:t xml:space="preserve">If you were to run the project now, and everything was written correctly, you still won’t see anything. However, </w:t>
+      </w:r>
+      <w:r>
+        <w:t>they are on the GPU if you feel like digging around in RenderDoc Resource view for the 2 buffers (not important and not really recommended at this stage).</w:t>
       </w:r>
     </w:p>
     <w:p>
@@ -850,10 +1081,7 @@
         <w:t>Part 3</w:t>
       </w:r>
       <w:r>
-        <w:t xml:space="preserve"> </w:t>
-      </w:r>
-      <w:r>
-        <w:t>(30%)</w:t>
+        <w:t xml:space="preserve"> (30%)</w:t>
       </w:r>
     </w:p>
     <w:p>
@@ -923,7 +1151,13 @@
     </w:p>
     <w:p>
       <w:r>
-        <w:t>For each mesh, you will need to create a new entity in the registry, then attach a GeometryData and GPUInstance component to that entity. Between the LEVEL_MODEL, MESH, and MESH::drawInfo, you should be able to find all the information you need to fill out these components. Note that for the materials and the index starts, the mesh’s info is relative to the model, so it needs to take the model information into account to get the final information.</w:t>
+        <w:t xml:space="preserve">For each mesh, you will need to create a new entity in the registry, then attach a GeometryData and GPUInstance component to that entity. Between the </w:t>
+      </w:r>
+      <w:r>
+        <w:t xml:space="preserve">BLENDER_OBJECT, </w:t>
+      </w:r>
+      <w:r>
+        <w:t>LEVEL_MODEL, MESH, and MESH::drawInfo, you should be able to find all the information you need to fill out these components. Note that for the materials and the index starts, the mesh’s info is relative to the model, so it needs to take the model information into account to get the final information.</w:t>
       </w:r>
     </w:p>
     <w:p>
@@ -1067,7 +1301,13 @@
         <w:t xml:space="preserve"> will look</w:t>
       </w:r>
       <w:r>
-        <w:t xml:space="preserve"> for a GPUInstance vector to update it’s buffer. </w:t>
+        <w:t xml:space="preserve"> for a GPUInstance vector to update </w:t>
+      </w:r>
+      <w:r>
+        <w:t>its</w:t>
+      </w:r>
+      <w:r>
+        <w:t xml:space="preserve"> buffer. </w:t>
       </w:r>
     </w:p>
     <w:p>
@@ -1104,6 +1344,64 @@
     </w:p>
     <w:p>
       <w:pPr>
+        <w:jc w:val="center"/>
+      </w:pPr>
+      <w:r>
+        <w:rPr>
+          <w:noProof/>
+        </w:rPr>
+        <w:drawing>
+          <wp:inline distT="0" distB="0" distL="0" distR="0" wp14:anchorId="7221B3B0" wp14:editId="4504A904">
+            <wp:extent cx="3758565" cy="2926080"/>
+            <wp:effectExtent l="0" t="0" r="0" b="7620"/>
+            <wp:docPr id="5" name="Picture 5"/>
+            <wp:cNvGraphicFramePr>
+              <a:graphicFrameLocks xmlns:a="http://schemas.openxmlformats.org/drawingml/2006/main" noChangeAspect="1"/>
+            </wp:cNvGraphicFramePr>
+            <a:graphic xmlns:a="http://schemas.openxmlformats.org/drawingml/2006/main">
+              <a:graphicData uri="http://schemas.openxmlformats.org/drawingml/2006/picture">
+                <pic:pic xmlns:pic="http://schemas.openxmlformats.org/drawingml/2006/picture">
+                  <pic:nvPicPr>
+                    <pic:cNvPr id="0" name="Picture 4"/>
+                    <pic:cNvPicPr>
+                      <a:picLocks noChangeAspect="1" noChangeArrowheads="1"/>
+                    </pic:cNvPicPr>
+                  </pic:nvPicPr>
+                  <pic:blipFill>
+                    <a:blip r:embed="rId10">
+                      <a:extLst>
+                        <a:ext uri="{28A0092B-C50C-407E-A947-70E740481C1C}">
+                          <a14:useLocalDpi xmlns:a14="http://schemas.microsoft.com/office/drawing/2010/main" val="0"/>
+                        </a:ext>
+                      </a:extLst>
+                    </a:blip>
+                    <a:srcRect/>
+                    <a:stretch>
+                      <a:fillRect/>
+                    </a:stretch>
+                  </pic:blipFill>
+                  <pic:spPr bwMode="auto">
+                    <a:xfrm>
+                      <a:off x="0" y="0"/>
+                      <a:ext cx="3758565" cy="2926080"/>
+                    </a:xfrm>
+                    <a:prstGeom prst="rect">
+                      <a:avLst/>
+                    </a:prstGeom>
+                    <a:noFill/>
+                    <a:ln>
+                      <a:noFill/>
+                    </a:ln>
+                  </pic:spPr>
+                </pic:pic>
+              </a:graphicData>
+            </a:graphic>
+          </wp:inline>
+        </w:drawing>
+      </w:r>
+    </w:p>
+    <w:p>
+      <w:pPr>
         <w:pStyle w:val="Heading1"/>
       </w:pPr>
       <w:r>
@@ -1154,7 +1452,7 @@
       </w:r>
     </w:p>
     <w:p>
-      <w:hyperlink r:id="rId7" w:history="1">
+      <w:hyperlink r:id="rId11" w:history="1">
         <w:r>
           <w:rPr>
             <w:rStyle w:val="Hyperlink"/>
@@ -1184,7 +1482,7 @@
       </w:r>
     </w:p>
     <w:p>
-      <w:hyperlink r:id="rId8" w:history="1">
+      <w:hyperlink r:id="rId12" w:history="1">
         <w:r>
           <w:rPr>
             <w:rStyle w:val="Hyperlink"/>
@@ -1231,7 +1529,7 @@
       </w:r>
     </w:p>
     <w:p>
-      <w:hyperlink r:id="rId9" w:history="1">
+      <w:hyperlink r:id="rId13" w:history="1">
         <w:r>
           <w:rPr>
             <w:rStyle w:val="Hyperlink"/>
@@ -1241,7 +1539,7 @@
       </w:hyperlink>
     </w:p>
     <w:p>
-      <w:hyperlink r:id="rId10" w:history="1">
+      <w:hyperlink r:id="rId14" w:history="1">
         <w:r>
           <w:rPr>
             <w:rStyle w:val="Hyperlink"/>
@@ -1292,7 +1590,7 @@
       <w:r>
         <w:fldChar w:fldCharType="end"/>
       </w:r>
-      <w:hyperlink r:id="rId11" w:history="1">
+      <w:hyperlink r:id="rId15" w:history="1">
         <w:r>
           <w:rPr>
             <w:rStyle w:val="Hyperlink"/>
@@ -1305,7 +1603,7 @@
       </w:r>
     </w:p>
     <w:p>
-      <w:hyperlink r:id="rId12" w:history="1">
+      <w:hyperlink r:id="rId16" w:history="1">
         <w:r>
           <w:rPr>
             <w:rStyle w:val="Hyperlink"/>
@@ -1327,26 +1625,16 @@
       </w:r>
     </w:p>
     <w:p>
-      <w:r>
-        <w:t xml:space="preserve">Since this course is </w:t>
-      </w:r>
-      <w:r>
-        <w:t>new</w:t>
-      </w:r>
-      <w:r>
-        <w:t xml:space="preserve">, there are no questions that have appeared frequently </w:t>
-      </w:r>
-      <w:r>
-        <w:t>(</w:t>
-      </w:r>
-      <w:r>
-        <w:t>yet</w:t>
-      </w:r>
-      <w:r>
-        <w:t>)</w:t>
-      </w:r>
-      <w:r>
-        <w:t>. So please, if you have questions, ask them so we can all grow.</w:t>
+      <w:pPr>
+        <w:pStyle w:val="Heading2"/>
+      </w:pPr>
+      <w:r>
+        <w:t>I MADE A NEW FILE, BUT IT DOESN'T RECOGNIZE THE INCLUDES... WHAT GIVES?</w:t>
+      </w:r>
+    </w:p>
+    <w:p>
+      <w:r>
+        <w:t>A: When making a new file, be sure to pay close attention to the folder it gets created in. VS will default to the build folder since that's where the .sln is.</w:t>
       </w:r>
     </w:p>
     <w:sectPr>

</xml_diff>